<commit_message>
modify the Lab4 of GOEG505
</commit_message>
<xml_diff>
--- a/Geog505_Lab4_Materials/xujian_lab4.docx
+++ b/Geog505_Lab4_Materials/xujian_lab4.docx
@@ -1,6 +1,6 @@
 
 <file path=word/document.xml><?xml version="1.0" encoding="utf-8"?>
-<w:document xmlns:wpc="http://schemas.microsoft.com/office/word/2010/wordprocessingCanvas" xmlns:cx="http://schemas.microsoft.com/office/drawing/2014/chartex" xmlns:mc="http://schemas.openxmlformats.org/markup-compatibility/2006" xmlns:o="urn:schemas-microsoft-com:office:office" xmlns:r="http://schemas.openxmlformats.org/officeDocument/2006/relationships" xmlns:m="http://schemas.openxmlformats.org/officeDocument/2006/math" xmlns:v="urn:schemas-microsoft-com:vml" xmlns:wp14="http://schemas.microsoft.com/office/word/2010/wordprocessingDrawing" xmlns:wp="http://schemas.openxmlformats.org/drawingml/2006/wordprocessingDrawing" xmlns:w10="urn:schemas-microsoft-com:office:word" xmlns:w="http://schemas.openxmlformats.org/wordprocessingml/2006/main" xmlns:w14="http://schemas.microsoft.com/office/word/2010/wordml" xmlns:w15="http://schemas.microsoft.com/office/word/2012/wordml" xmlns:w16se="http://schemas.microsoft.com/office/word/2015/wordml/symex" xmlns:wpg="http://schemas.microsoft.com/office/word/2010/wordprocessingGroup" xmlns:wpi="http://schemas.microsoft.com/office/word/2010/wordprocessingInk" xmlns:wne="http://schemas.microsoft.com/office/word/2006/wordml" xmlns:wps="http://schemas.microsoft.com/office/word/2010/wordprocessingShape" mc:Ignorable="w14 w15 w16se wp14">
+<w:document xmlns:wpc="http://schemas.microsoft.com/office/word/2010/wordprocessingCanvas" xmlns:cx="http://schemas.microsoft.com/office/drawing/2014/chartex" xmlns:cx1="http://schemas.microsoft.com/office/drawing/2015/9/8/chartex" xmlns:cx2="http://schemas.microsoft.com/office/drawing/2015/10/21/chartex" xmlns:cx3="http://schemas.microsoft.com/office/drawing/2016/5/9/chartex" xmlns:cx4="http://schemas.microsoft.com/office/drawing/2016/5/10/chartex" xmlns:cx5="http://schemas.microsoft.com/office/drawing/2016/5/11/chartex" xmlns:cx6="http://schemas.microsoft.com/office/drawing/2016/5/12/chartex" xmlns:cx7="http://schemas.microsoft.com/office/drawing/2016/5/13/chartex" xmlns:cx8="http://schemas.microsoft.com/office/drawing/2016/5/14/chartex" xmlns:mc="http://schemas.openxmlformats.org/markup-compatibility/2006" xmlns:aink="http://schemas.microsoft.com/office/drawing/2016/ink" xmlns:am3d="http://schemas.microsoft.com/office/drawing/2017/model3d" xmlns:o="urn:schemas-microsoft-com:office:office" xmlns:r="http://schemas.openxmlformats.org/officeDocument/2006/relationships" xmlns:m="http://schemas.openxmlformats.org/officeDocument/2006/math" xmlns:v="urn:schemas-microsoft-com:vml" xmlns:wp14="http://schemas.microsoft.com/office/word/2010/wordprocessingDrawing" xmlns:wp="http://schemas.openxmlformats.org/drawingml/2006/wordprocessingDrawing" xmlns:w10="urn:schemas-microsoft-com:office:word" xmlns:w="http://schemas.openxmlformats.org/wordprocessingml/2006/main" xmlns:w14="http://schemas.microsoft.com/office/word/2010/wordml" xmlns:w15="http://schemas.microsoft.com/office/word/2012/wordml" xmlns:w16cid="http://schemas.microsoft.com/office/word/2016/wordml/cid" xmlns:w16se="http://schemas.microsoft.com/office/word/2015/wordml/symex" xmlns:wpg="http://schemas.microsoft.com/office/word/2010/wordprocessingGroup" xmlns:wpi="http://schemas.microsoft.com/office/word/2010/wordprocessingInk" xmlns:wne="http://schemas.microsoft.com/office/word/2006/wordml" xmlns:wps="http://schemas.microsoft.com/office/word/2010/wordprocessingShape" mc:Ignorable="w14 w15 w16se w16cid wp14">
   <w:background w:color="C5E0B3" w:themeColor="accent6" w:themeTint="66"/>
   <w:body>
     <w:p>
@@ -83,14 +83,835 @@
       <w:pPr>
         <w:spacing w:line="480" w:lineRule="auto"/>
       </w:pPr>
-      <w:r>
-        <w:t>High : 800      ,          low : 75.</w:t>
-      </w:r>
+      <w:proofErr w:type="gramStart"/>
+      <w:r>
+        <w:t>High :</w:t>
+      </w:r>
+      <w:proofErr w:type="gramEnd"/>
+      <w:r>
+        <w:t xml:space="preserve"> 800      ,          low : 75.</w:t>
+      </w:r>
+    </w:p>
+    <w:p>
+      <w:pPr>
+        <w:spacing w:line="480" w:lineRule="auto"/>
+      </w:pPr>
+    </w:p>
+    <w:p>
+      <w:pPr>
+        <w:spacing w:line="480" w:lineRule="auto"/>
+      </w:pPr>
+    </w:p>
+    <w:p>
+      <w:pPr>
+        <w:spacing w:line="480" w:lineRule="auto"/>
+      </w:pPr>
+    </w:p>
+    <w:p>
+      <w:pPr>
+        <w:spacing w:line="480" w:lineRule="auto"/>
+        <w:rPr>
+          <w:noProof/>
+        </w:rPr>
+      </w:pPr>
+      <w:r>
+        <w:lastRenderedPageBreak/>
+        <w:t>2.</w:t>
+      </w:r>
+    </w:p>
+    <w:p>
+      <w:pPr>
+        <w:spacing w:line="480" w:lineRule="auto"/>
+      </w:pPr>
+      <w:r>
+        <w:rPr>
+          <w:noProof/>
+        </w:rPr>
+        <w:drawing>
+          <wp:inline distT="0" distB="0" distL="0" distR="0">
+            <wp:extent cx="5935980" cy="4091940"/>
+            <wp:effectExtent l="0" t="0" r="7620" b="3810"/>
+            <wp:docPr id="1" name="图片 1" descr="C:\Users\nownow\AppData\Local\Microsoft\Windows\INetCache\Content.Word\2.png"/>
+            <wp:cNvGraphicFramePr>
+              <a:graphicFrameLocks xmlns:a="http://schemas.openxmlformats.org/drawingml/2006/main" noChangeAspect="1"/>
+            </wp:cNvGraphicFramePr>
+            <a:graphic xmlns:a="http://schemas.openxmlformats.org/drawingml/2006/main">
+              <a:graphicData uri="http://schemas.openxmlformats.org/drawingml/2006/picture">
+                <pic:pic xmlns:pic="http://schemas.openxmlformats.org/drawingml/2006/picture">
+                  <pic:nvPicPr>
+                    <pic:cNvPr id="0" name="Picture 2" descr="C:\Users\nownow\AppData\Local\Microsoft\Windows\INetCache\Content.Word\2.png"/>
+                    <pic:cNvPicPr>
+                      <a:picLocks noChangeAspect="1" noChangeArrowheads="1"/>
+                    </pic:cNvPicPr>
+                  </pic:nvPicPr>
+                  <pic:blipFill>
+                    <a:blip r:embed="rId8">
+                      <a:extLst>
+                        <a:ext uri="{28A0092B-C50C-407E-A947-70E740481C1C}">
+                          <a14:useLocalDpi xmlns:a14="http://schemas.microsoft.com/office/drawing/2010/main" val="0"/>
+                        </a:ext>
+                      </a:extLst>
+                    </a:blip>
+                    <a:srcRect/>
+                    <a:stretch>
+                      <a:fillRect/>
+                    </a:stretch>
+                  </pic:blipFill>
+                  <pic:spPr bwMode="auto">
+                    <a:xfrm>
+                      <a:off x="0" y="0"/>
+                      <a:ext cx="5935980" cy="4091940"/>
+                    </a:xfrm>
+                    <a:prstGeom prst="rect">
+                      <a:avLst/>
+                    </a:prstGeom>
+                    <a:noFill/>
+                    <a:ln>
+                      <a:noFill/>
+                    </a:ln>
+                  </pic:spPr>
+                </pic:pic>
+              </a:graphicData>
+            </a:graphic>
+          </wp:inline>
+        </w:drawing>
+      </w:r>
+    </w:p>
+    <w:p>
+      <w:pPr>
+        <w:spacing w:line="480" w:lineRule="auto"/>
+        <w:rPr>
+          <w:noProof/>
+        </w:rPr>
+      </w:pPr>
+    </w:p>
+    <w:p>
+      <w:pPr>
+        <w:spacing w:line="480" w:lineRule="auto"/>
+        <w:rPr>
+          <w:noProof/>
+        </w:rPr>
+      </w:pPr>
+    </w:p>
+    <w:p>
+      <w:pPr>
+        <w:spacing w:line="480" w:lineRule="auto"/>
+        <w:rPr>
+          <w:noProof/>
+        </w:rPr>
+      </w:pPr>
+    </w:p>
+    <w:p>
+      <w:pPr>
+        <w:spacing w:line="480" w:lineRule="auto"/>
+        <w:rPr>
+          <w:noProof/>
+        </w:rPr>
+      </w:pPr>
+    </w:p>
+    <w:p>
+      <w:pPr>
+        <w:spacing w:line="480" w:lineRule="auto"/>
+        <w:rPr>
+          <w:noProof/>
+        </w:rPr>
+      </w:pPr>
+    </w:p>
+    <w:p>
+      <w:pPr>
+        <w:spacing w:line="480" w:lineRule="auto"/>
+        <w:rPr>
+          <w:noProof/>
+        </w:rPr>
+      </w:pPr>
+    </w:p>
+    <w:p>
+      <w:pPr>
+        <w:spacing w:line="480" w:lineRule="auto"/>
+        <w:rPr>
+          <w:noProof/>
+        </w:rPr>
+      </w:pPr>
+    </w:p>
+    <w:p>
+      <w:pPr>
+        <w:spacing w:line="480" w:lineRule="auto"/>
+        <w:rPr>
+          <w:rFonts w:hint="eastAsia"/>
+          <w:noProof/>
+        </w:rPr>
+      </w:pPr>
+    </w:p>
+    <w:p>
+      <w:pPr>
+        <w:spacing w:line="480" w:lineRule="auto"/>
+        <w:rPr>
+          <w:rFonts w:hint="eastAsia"/>
+          <w:noProof/>
+        </w:rPr>
+      </w:pPr>
+      <w:r>
+        <w:rPr>
+          <w:rFonts w:hint="eastAsia"/>
+          <w:noProof/>
+        </w:rPr>
+        <w:lastRenderedPageBreak/>
+        <w:t>3</w:t>
+      </w:r>
+      <w:r>
+        <w:rPr>
+          <w:noProof/>
+        </w:rPr>
+        <w:t>.</w:t>
+      </w:r>
+    </w:p>
+    <w:p>
+      <w:pPr>
+        <w:spacing w:line="480" w:lineRule="auto"/>
+      </w:pPr>
+      <w:r>
+        <w:rPr>
+          <w:noProof/>
+        </w:rPr>
+        <w:drawing>
+          <wp:inline distT="0" distB="0" distL="0" distR="0">
+            <wp:extent cx="5943600" cy="4533900"/>
+            <wp:effectExtent l="0" t="0" r="0" b="0"/>
+            <wp:docPr id="2" name="图片 2" descr="C:\Users\nownow\AppData\Local\Microsoft\Windows\INetCache\Content.Word\3.png"/>
+            <wp:cNvGraphicFramePr>
+              <a:graphicFrameLocks xmlns:a="http://schemas.openxmlformats.org/drawingml/2006/main" noChangeAspect="1"/>
+            </wp:cNvGraphicFramePr>
+            <a:graphic xmlns:a="http://schemas.openxmlformats.org/drawingml/2006/main">
+              <a:graphicData uri="http://schemas.openxmlformats.org/drawingml/2006/picture">
+                <pic:pic xmlns:pic="http://schemas.openxmlformats.org/drawingml/2006/picture">
+                  <pic:nvPicPr>
+                    <pic:cNvPr id="0" name="Picture 3" descr="C:\Users\nownow\AppData\Local\Microsoft\Windows\INetCache\Content.Word\3.png"/>
+                    <pic:cNvPicPr>
+                      <a:picLocks noChangeAspect="1" noChangeArrowheads="1"/>
+                    </pic:cNvPicPr>
+                  </pic:nvPicPr>
+                  <pic:blipFill>
+                    <a:blip r:embed="rId9">
+                      <a:extLst>
+                        <a:ext uri="{28A0092B-C50C-407E-A947-70E740481C1C}">
+                          <a14:useLocalDpi xmlns:a14="http://schemas.microsoft.com/office/drawing/2010/main" val="0"/>
+                        </a:ext>
+                      </a:extLst>
+                    </a:blip>
+                    <a:srcRect/>
+                    <a:stretch>
+                      <a:fillRect/>
+                    </a:stretch>
+                  </pic:blipFill>
+                  <pic:spPr bwMode="auto">
+                    <a:xfrm>
+                      <a:off x="0" y="0"/>
+                      <a:ext cx="5943600" cy="4533900"/>
+                    </a:xfrm>
+                    <a:prstGeom prst="rect">
+                      <a:avLst/>
+                    </a:prstGeom>
+                    <a:noFill/>
+                    <a:ln>
+                      <a:noFill/>
+                    </a:ln>
+                  </pic:spPr>
+                </pic:pic>
+              </a:graphicData>
+            </a:graphic>
+          </wp:inline>
+        </w:drawing>
+      </w:r>
+    </w:p>
+    <w:p>
+      <w:pPr>
+        <w:spacing w:line="480" w:lineRule="auto"/>
+      </w:pPr>
+      <w:r>
+        <w:rPr>
+          <w:rFonts w:hint="eastAsia"/>
+        </w:rPr>
+        <w:t>H</w:t>
+      </w:r>
+      <w:r>
+        <w:t>ow many square feet are within 2500ft. of schools in Austin, TX?</w:t>
+      </w:r>
+    </w:p>
+    <w:p>
+      <w:pPr>
+        <w:spacing w:line="480" w:lineRule="auto"/>
+      </w:pPr>
+      <w:r>
+        <w:t>299905*100*</w:t>
+      </w:r>
+      <w:proofErr w:type="gramStart"/>
+      <w:r>
+        <w:t>100  =</w:t>
+      </w:r>
+      <w:proofErr w:type="gramEnd"/>
+      <w:r>
+        <w:t xml:space="preserve"> 2999050000 square feet</w:t>
+      </w:r>
+    </w:p>
+    <w:p>
+      <w:pPr>
+        <w:spacing w:line="480" w:lineRule="auto"/>
+      </w:pPr>
+    </w:p>
+    <w:p>
+      <w:pPr>
+        <w:spacing w:line="480" w:lineRule="auto"/>
+      </w:pPr>
+    </w:p>
+    <w:p>
+      <w:pPr>
+        <w:spacing w:line="480" w:lineRule="auto"/>
+      </w:pPr>
+    </w:p>
+    <w:p>
+      <w:pPr>
+        <w:spacing w:line="480" w:lineRule="auto"/>
+      </w:pPr>
+    </w:p>
+    <w:p>
+      <w:pPr>
+        <w:spacing w:line="480" w:lineRule="auto"/>
+      </w:pPr>
+    </w:p>
+    <w:p>
+      <w:pPr>
+        <w:spacing w:line="480" w:lineRule="auto"/>
+      </w:pPr>
+      <w:r>
+        <w:rPr>
+          <w:rFonts w:hint="eastAsia"/>
+        </w:rPr>
+        <w:lastRenderedPageBreak/>
+        <w:t>4</w:t>
+      </w:r>
+      <w:r>
+        <w:t>.</w:t>
+      </w:r>
+    </w:p>
+    <w:p>
+      <w:pPr>
+        <w:spacing w:line="480" w:lineRule="auto"/>
+      </w:pPr>
+      <w:r>
+        <w:rPr>
+          <w:noProof/>
+        </w:rPr>
+        <w:drawing>
+          <wp:inline distT="0" distB="0" distL="0" distR="0">
+            <wp:extent cx="5943600" cy="4267200"/>
+            <wp:effectExtent l="0" t="0" r="0" b="0"/>
+            <wp:docPr id="3" name="图片 3" descr="C:\Users\nownow\AppData\Local\Microsoft\Windows\INetCache\Content.Word\4.png"/>
+            <wp:cNvGraphicFramePr>
+              <a:graphicFrameLocks xmlns:a="http://schemas.openxmlformats.org/drawingml/2006/main" noChangeAspect="1"/>
+            </wp:cNvGraphicFramePr>
+            <a:graphic xmlns:a="http://schemas.openxmlformats.org/drawingml/2006/main">
+              <a:graphicData uri="http://schemas.openxmlformats.org/drawingml/2006/picture">
+                <pic:pic xmlns:pic="http://schemas.openxmlformats.org/drawingml/2006/picture">
+                  <pic:nvPicPr>
+                    <pic:cNvPr id="0" name="Picture 4" descr="C:\Users\nownow\AppData\Local\Microsoft\Windows\INetCache\Content.Word\4.png"/>
+                    <pic:cNvPicPr>
+                      <a:picLocks noChangeAspect="1" noChangeArrowheads="1"/>
+                    </pic:cNvPicPr>
+                  </pic:nvPicPr>
+                  <pic:blipFill>
+                    <a:blip r:embed="rId10">
+                      <a:extLst>
+                        <a:ext uri="{28A0092B-C50C-407E-A947-70E740481C1C}">
+                          <a14:useLocalDpi xmlns:a14="http://schemas.microsoft.com/office/drawing/2010/main" val="0"/>
+                        </a:ext>
+                      </a:extLst>
+                    </a:blip>
+                    <a:srcRect/>
+                    <a:stretch>
+                      <a:fillRect/>
+                    </a:stretch>
+                  </pic:blipFill>
+                  <pic:spPr bwMode="auto">
+                    <a:xfrm>
+                      <a:off x="0" y="0"/>
+                      <a:ext cx="5943600" cy="4267200"/>
+                    </a:xfrm>
+                    <a:prstGeom prst="rect">
+                      <a:avLst/>
+                    </a:prstGeom>
+                    <a:noFill/>
+                    <a:ln>
+                      <a:noFill/>
+                    </a:ln>
+                  </pic:spPr>
+                </pic:pic>
+              </a:graphicData>
+            </a:graphic>
+          </wp:inline>
+        </w:drawing>
+      </w:r>
+    </w:p>
+    <w:p>
+      <w:pPr>
+        <w:spacing w:line="480" w:lineRule="auto"/>
+      </w:pPr>
+      <w:r>
+        <w:t>Total square feet:  12644 acres</w:t>
+      </w:r>
+    </w:p>
+    <w:p>
+      <w:pPr>
+        <w:spacing w:line="480" w:lineRule="auto"/>
+      </w:pPr>
+    </w:p>
+    <w:p>
+      <w:pPr>
+        <w:spacing w:line="480" w:lineRule="auto"/>
+      </w:pPr>
+    </w:p>
+    <w:p>
+      <w:pPr>
+        <w:spacing w:line="480" w:lineRule="auto"/>
+      </w:pPr>
+    </w:p>
+    <w:p>
+      <w:pPr>
+        <w:spacing w:line="480" w:lineRule="auto"/>
+      </w:pPr>
+    </w:p>
+    <w:p>
+      <w:pPr>
+        <w:spacing w:line="480" w:lineRule="auto"/>
+      </w:pPr>
+    </w:p>
+    <w:p>
+      <w:pPr>
+        <w:spacing w:line="480" w:lineRule="auto"/>
+      </w:pPr>
+    </w:p>
+    <w:p>
+      <w:pPr>
+        <w:spacing w:line="480" w:lineRule="auto"/>
+      </w:pPr>
+      <w:r>
+        <w:lastRenderedPageBreak/>
+        <w:t>5.</w:t>
+      </w:r>
+    </w:p>
+    <w:p>
+      <w:pPr>
+        <w:spacing w:line="480" w:lineRule="auto"/>
+      </w:pPr>
+      <w:r>
+        <w:rPr>
+          <w:noProof/>
+        </w:rPr>
+        <w:drawing>
+          <wp:inline distT="0" distB="0" distL="0" distR="0">
+            <wp:extent cx="5943600" cy="4770120"/>
+            <wp:effectExtent l="0" t="0" r="0" b="0"/>
+            <wp:docPr id="4" name="图片 4" descr="C:\Users\nownow\AppData\Local\Microsoft\Windows\INetCache\Content.Word\5.png"/>
+            <wp:cNvGraphicFramePr>
+              <a:graphicFrameLocks xmlns:a="http://schemas.openxmlformats.org/drawingml/2006/main" noChangeAspect="1"/>
+            </wp:cNvGraphicFramePr>
+            <a:graphic xmlns:a="http://schemas.openxmlformats.org/drawingml/2006/main">
+              <a:graphicData uri="http://schemas.openxmlformats.org/drawingml/2006/picture">
+                <pic:pic xmlns:pic="http://schemas.openxmlformats.org/drawingml/2006/picture">
+                  <pic:nvPicPr>
+                    <pic:cNvPr id="0" name="Picture 5" descr="C:\Users\nownow\AppData\Local\Microsoft\Windows\INetCache\Content.Word\5.png"/>
+                    <pic:cNvPicPr>
+                      <a:picLocks noChangeAspect="1" noChangeArrowheads="1"/>
+                    </pic:cNvPicPr>
+                  </pic:nvPicPr>
+                  <pic:blipFill>
+                    <a:blip r:embed="rId11">
+                      <a:extLst>
+                        <a:ext uri="{28A0092B-C50C-407E-A947-70E740481C1C}">
+                          <a14:useLocalDpi xmlns:a14="http://schemas.microsoft.com/office/drawing/2010/main" val="0"/>
+                        </a:ext>
+                      </a:extLst>
+                    </a:blip>
+                    <a:srcRect/>
+                    <a:stretch>
+                      <a:fillRect/>
+                    </a:stretch>
+                  </pic:blipFill>
+                  <pic:spPr bwMode="auto">
+                    <a:xfrm>
+                      <a:off x="0" y="0"/>
+                      <a:ext cx="5943600" cy="4770120"/>
+                    </a:xfrm>
+                    <a:prstGeom prst="rect">
+                      <a:avLst/>
+                    </a:prstGeom>
+                    <a:noFill/>
+                    <a:ln>
+                      <a:noFill/>
+                    </a:ln>
+                  </pic:spPr>
+                </pic:pic>
+              </a:graphicData>
+            </a:graphic>
+          </wp:inline>
+        </w:drawing>
+      </w:r>
+    </w:p>
+    <w:p>
+      <w:pPr>
+        <w:spacing w:line="480" w:lineRule="auto"/>
+      </w:pPr>
+      <w:r>
+        <w:t>Describe the zonal patterns:</w:t>
+      </w:r>
+    </w:p>
+    <w:p>
+      <w:pPr>
+        <w:spacing w:line="480" w:lineRule="auto"/>
+      </w:pPr>
+      <w:r>
+        <w:t>As for the Veterans’ hospital. Each direction share</w:t>
+      </w:r>
+      <w:r>
+        <w:t xml:space="preserve">s </w:t>
+      </w:r>
+      <w:r>
+        <w:t>the same weight</w:t>
+      </w:r>
+      <w:r>
+        <w:t>s,</w:t>
+      </w:r>
+      <w:r>
+        <w:t xml:space="preserve"> </w:t>
+      </w:r>
+      <w:r>
+        <w:t>s</w:t>
+      </w:r>
+      <w:r>
+        <w:t>o the angles from the hospital to other places have the same d</w:t>
+      </w:r>
+      <w:r>
+        <w:t>e</w:t>
+      </w:r>
+      <w:r>
+        <w:t>gree</w:t>
+      </w:r>
+      <w:r>
+        <w:t>s</w:t>
+      </w:r>
+      <w:r>
+        <w:t>.</w:t>
+      </w:r>
+    </w:p>
+    <w:p>
+      <w:pPr>
+        <w:spacing w:line="480" w:lineRule="auto"/>
+      </w:pPr>
+    </w:p>
+    <w:p>
+      <w:pPr>
+        <w:spacing w:line="480" w:lineRule="auto"/>
+      </w:pPr>
+    </w:p>
+    <w:p>
+      <w:pPr>
+        <w:spacing w:line="480" w:lineRule="auto"/>
+      </w:pPr>
+    </w:p>
+    <w:p>
+      <w:pPr>
+        <w:spacing w:line="480" w:lineRule="auto"/>
+      </w:pPr>
+    </w:p>
+    <w:p>
+      <w:pPr>
+        <w:spacing w:line="480" w:lineRule="auto"/>
+      </w:pPr>
+      <w:r>
+        <w:lastRenderedPageBreak/>
+        <w:t>6.</w:t>
+      </w:r>
+    </w:p>
+    <w:p>
+      <w:pPr>
+        <w:spacing w:line="480" w:lineRule="auto"/>
+      </w:pPr>
+      <w:r>
+        <w:rPr>
+          <w:noProof/>
+        </w:rPr>
+        <w:drawing>
+          <wp:inline distT="0" distB="0" distL="0" distR="0">
+            <wp:extent cx="5935980" cy="4518660"/>
+            <wp:effectExtent l="0" t="0" r="7620" b="0"/>
+            <wp:docPr id="5" name="图片 5" descr="C:\Users\nownow\AppData\Local\Microsoft\Windows\INetCache\Content.Word\6.png"/>
+            <wp:cNvGraphicFramePr>
+              <a:graphicFrameLocks xmlns:a="http://schemas.openxmlformats.org/drawingml/2006/main" noChangeAspect="1"/>
+            </wp:cNvGraphicFramePr>
+            <a:graphic xmlns:a="http://schemas.openxmlformats.org/drawingml/2006/main">
+              <a:graphicData uri="http://schemas.openxmlformats.org/drawingml/2006/picture">
+                <pic:pic xmlns:pic="http://schemas.openxmlformats.org/drawingml/2006/picture">
+                  <pic:nvPicPr>
+                    <pic:cNvPr id="0" name="Picture 6" descr="C:\Users\nownow\AppData\Local\Microsoft\Windows\INetCache\Content.Word\6.png"/>
+                    <pic:cNvPicPr>
+                      <a:picLocks noChangeAspect="1" noChangeArrowheads="1"/>
+                    </pic:cNvPicPr>
+                  </pic:nvPicPr>
+                  <pic:blipFill>
+                    <a:blip r:embed="rId12">
+                      <a:extLst>
+                        <a:ext uri="{28A0092B-C50C-407E-A947-70E740481C1C}">
+                          <a14:useLocalDpi xmlns:a14="http://schemas.microsoft.com/office/drawing/2010/main" val="0"/>
+                        </a:ext>
+                      </a:extLst>
+                    </a:blip>
+                    <a:srcRect/>
+                    <a:stretch>
+                      <a:fillRect/>
+                    </a:stretch>
+                  </pic:blipFill>
+                  <pic:spPr bwMode="auto">
+                    <a:xfrm>
+                      <a:off x="0" y="0"/>
+                      <a:ext cx="5935980" cy="4518660"/>
+                    </a:xfrm>
+                    <a:prstGeom prst="rect">
+                      <a:avLst/>
+                    </a:prstGeom>
+                    <a:noFill/>
+                    <a:ln>
+                      <a:noFill/>
+                    </a:ln>
+                  </pic:spPr>
+                </pic:pic>
+              </a:graphicData>
+            </a:graphic>
+          </wp:inline>
+        </w:drawing>
+      </w:r>
+    </w:p>
+    <w:p>
+      <w:pPr>
+        <w:spacing w:line="480" w:lineRule="auto"/>
+      </w:pPr>
+    </w:p>
+    <w:p>
+      <w:pPr>
+        <w:spacing w:line="480" w:lineRule="auto"/>
+      </w:pPr>
+    </w:p>
+    <w:p>
+      <w:pPr>
+        <w:spacing w:line="480" w:lineRule="auto"/>
+      </w:pPr>
+    </w:p>
+    <w:p>
+      <w:pPr>
+        <w:spacing w:line="480" w:lineRule="auto"/>
+      </w:pPr>
+    </w:p>
+    <w:p>
+      <w:pPr>
+        <w:spacing w:line="480" w:lineRule="auto"/>
+      </w:pPr>
+    </w:p>
+    <w:p>
+      <w:pPr>
+        <w:spacing w:line="480" w:lineRule="auto"/>
+      </w:pPr>
+    </w:p>
+    <w:p>
+      <w:pPr>
+        <w:spacing w:line="480" w:lineRule="auto"/>
+      </w:pPr>
+    </w:p>
+    <w:p>
+      <w:pPr>
+        <w:spacing w:line="480" w:lineRule="auto"/>
+      </w:pPr>
+      <w:r>
+        <w:rPr>
+          <w:rFonts w:hint="eastAsia"/>
+        </w:rPr>
+        <w:lastRenderedPageBreak/>
+        <w:t>7</w:t>
+      </w:r>
+      <w:r>
+        <w:t>.</w:t>
+      </w:r>
+    </w:p>
+    <w:p>
+      <w:pPr>
+        <w:spacing w:line="480" w:lineRule="auto"/>
+      </w:pPr>
+      <w:r>
+        <w:rPr>
+          <w:noProof/>
+        </w:rPr>
+        <w:drawing>
+          <wp:inline distT="0" distB="0" distL="0" distR="0">
+            <wp:extent cx="5935980" cy="4632960"/>
+            <wp:effectExtent l="0" t="0" r="7620" b="0"/>
+            <wp:docPr id="7" name="图片 7" descr="C:\Users\nownow\AppData\Local\Microsoft\Windows\INetCache\Content.Word\捕获7.png"/>
+            <wp:cNvGraphicFramePr>
+              <a:graphicFrameLocks xmlns:a="http://schemas.openxmlformats.org/drawingml/2006/main" noChangeAspect="1"/>
+            </wp:cNvGraphicFramePr>
+            <a:graphic xmlns:a="http://schemas.openxmlformats.org/drawingml/2006/main">
+              <a:graphicData uri="http://schemas.openxmlformats.org/drawingml/2006/picture">
+                <pic:pic xmlns:pic="http://schemas.openxmlformats.org/drawingml/2006/picture">
+                  <pic:nvPicPr>
+                    <pic:cNvPr id="0" name="Picture 8" descr="C:\Users\nownow\AppData\Local\Microsoft\Windows\INetCache\Content.Word\捕获7.png"/>
+                    <pic:cNvPicPr>
+                      <a:picLocks noChangeAspect="1" noChangeArrowheads="1"/>
+                    </pic:cNvPicPr>
+                  </pic:nvPicPr>
+                  <pic:blipFill>
+                    <a:blip r:embed="rId13">
+                      <a:extLst>
+                        <a:ext uri="{28A0092B-C50C-407E-A947-70E740481C1C}">
+                          <a14:useLocalDpi xmlns:a14="http://schemas.microsoft.com/office/drawing/2010/main" val="0"/>
+                        </a:ext>
+                      </a:extLst>
+                    </a:blip>
+                    <a:srcRect/>
+                    <a:stretch>
+                      <a:fillRect/>
+                    </a:stretch>
+                  </pic:blipFill>
+                  <pic:spPr bwMode="auto">
+                    <a:xfrm>
+                      <a:off x="0" y="0"/>
+                      <a:ext cx="5935980" cy="4632960"/>
+                    </a:xfrm>
+                    <a:prstGeom prst="rect">
+                      <a:avLst/>
+                    </a:prstGeom>
+                    <a:noFill/>
+                    <a:ln>
+                      <a:noFill/>
+                    </a:ln>
+                  </pic:spPr>
+                </pic:pic>
+              </a:graphicData>
+            </a:graphic>
+          </wp:inline>
+        </w:drawing>
+      </w:r>
+    </w:p>
+    <w:p>
+      <w:pPr>
+        <w:spacing w:line="480" w:lineRule="auto"/>
+      </w:pPr>
+    </w:p>
+    <w:p>
+      <w:pPr>
+        <w:spacing w:line="480" w:lineRule="auto"/>
+      </w:pPr>
+    </w:p>
+    <w:p>
+      <w:pPr>
+        <w:spacing w:line="480" w:lineRule="auto"/>
+      </w:pPr>
+    </w:p>
+    <w:p>
+      <w:pPr>
+        <w:spacing w:line="480" w:lineRule="auto"/>
+      </w:pPr>
+    </w:p>
+    <w:p>
+      <w:pPr>
+        <w:spacing w:line="480" w:lineRule="auto"/>
+      </w:pPr>
+    </w:p>
+    <w:p>
+      <w:pPr>
+        <w:spacing w:line="480" w:lineRule="auto"/>
+      </w:pPr>
+    </w:p>
+    <w:p>
+      <w:pPr>
+        <w:spacing w:line="480" w:lineRule="auto"/>
+      </w:pPr>
+    </w:p>
+    <w:p>
+      <w:pPr>
+        <w:spacing w:line="480" w:lineRule="auto"/>
+      </w:pPr>
       <w:bookmarkStart w:id="0" w:name="_GoBack"/>
       <w:bookmarkEnd w:id="0"/>
+      <w:r>
+        <w:rPr>
+          <w:rFonts w:hint="eastAsia"/>
+        </w:rPr>
+        <w:lastRenderedPageBreak/>
+        <w:t>8</w:t>
+      </w:r>
+      <w:r>
+        <w:t>.</w:t>
+      </w:r>
+    </w:p>
+    <w:p>
+      <w:pPr>
+        <w:spacing w:line="480" w:lineRule="auto"/>
+        <w:rPr>
+          <w:rFonts w:hint="eastAsia"/>
+        </w:rPr>
+      </w:pPr>
+      <w:r>
+        <w:rPr>
+          <w:noProof/>
+        </w:rPr>
+        <w:drawing>
+          <wp:inline distT="0" distB="0" distL="0" distR="0">
+            <wp:extent cx="5935980" cy="4495800"/>
+            <wp:effectExtent l="0" t="0" r="7620" b="0"/>
+            <wp:docPr id="6" name="图片 6" descr="C:\Users\nownow\AppData\Local\Microsoft\Windows\INetCache\Content.Word\捕获.png"/>
+            <wp:cNvGraphicFramePr>
+              <a:graphicFrameLocks xmlns:a="http://schemas.openxmlformats.org/drawingml/2006/main" noChangeAspect="1"/>
+            </wp:cNvGraphicFramePr>
+            <a:graphic xmlns:a="http://schemas.openxmlformats.org/drawingml/2006/main">
+              <a:graphicData uri="http://schemas.openxmlformats.org/drawingml/2006/picture">
+                <pic:pic xmlns:pic="http://schemas.openxmlformats.org/drawingml/2006/picture">
+                  <pic:nvPicPr>
+                    <pic:cNvPr id="0" name="Picture 7" descr="C:\Users\nownow\AppData\Local\Microsoft\Windows\INetCache\Content.Word\捕获.png"/>
+                    <pic:cNvPicPr>
+                      <a:picLocks noChangeAspect="1" noChangeArrowheads="1"/>
+                    </pic:cNvPicPr>
+                  </pic:nvPicPr>
+                  <pic:blipFill>
+                    <a:blip r:embed="rId14">
+                      <a:extLst>
+                        <a:ext uri="{28A0092B-C50C-407E-A947-70E740481C1C}">
+                          <a14:useLocalDpi xmlns:a14="http://schemas.microsoft.com/office/drawing/2010/main" val="0"/>
+                        </a:ext>
+                      </a:extLst>
+                    </a:blip>
+                    <a:srcRect/>
+                    <a:stretch>
+                      <a:fillRect/>
+                    </a:stretch>
+                  </pic:blipFill>
+                  <pic:spPr bwMode="auto">
+                    <a:xfrm>
+                      <a:off x="0" y="0"/>
+                      <a:ext cx="5935980" cy="4495800"/>
+                    </a:xfrm>
+                    <a:prstGeom prst="rect">
+                      <a:avLst/>
+                    </a:prstGeom>
+                    <a:noFill/>
+                    <a:ln>
+                      <a:noFill/>
+                    </a:ln>
+                  </pic:spPr>
+                </pic:pic>
+              </a:graphicData>
+            </a:graphic>
+          </wp:inline>
+        </w:drawing>
+      </w:r>
     </w:p>
     <w:sectPr>
-      <w:headerReference w:type="default" r:id="rId8"/>
+      <w:headerReference w:type="default" r:id="rId15"/>
       <w:pgSz w:w="12240" w:h="15840"/>
       <w:pgMar w:top="1440" w:right="1440" w:bottom="1440" w:left="1440" w:header="720" w:footer="720" w:gutter="0"/>
       <w:cols w:space="720"/>
@@ -101,7 +922,7 @@
 </file>
 
 <file path=word/endnotes.xml><?xml version="1.0" encoding="utf-8"?>
-<w:endnotes xmlns:wpc="http://schemas.microsoft.com/office/word/2010/wordprocessingCanvas" xmlns:cx="http://schemas.microsoft.com/office/drawing/2014/chartex" xmlns:mc="http://schemas.openxmlformats.org/markup-compatibility/2006" xmlns:o="urn:schemas-microsoft-com:office:office" xmlns:r="http://schemas.openxmlformats.org/officeDocument/2006/relationships" xmlns:m="http://schemas.openxmlformats.org/officeDocument/2006/math" xmlns:v="urn:schemas-microsoft-com:vml" xmlns:wp14="http://schemas.microsoft.com/office/word/2010/wordprocessingDrawing" xmlns:wp="http://schemas.openxmlformats.org/drawingml/2006/wordprocessingDrawing" xmlns:w10="urn:schemas-microsoft-com:office:word" xmlns:w="http://schemas.openxmlformats.org/wordprocessingml/2006/main" xmlns:w14="http://schemas.microsoft.com/office/word/2010/wordml" xmlns:w15="http://schemas.microsoft.com/office/word/2012/wordml" xmlns:w16se="http://schemas.microsoft.com/office/word/2015/wordml/symex" xmlns:wpg="http://schemas.microsoft.com/office/word/2010/wordprocessingGroup" xmlns:wpi="http://schemas.microsoft.com/office/word/2010/wordprocessingInk" xmlns:wne="http://schemas.microsoft.com/office/word/2006/wordml" xmlns:wps="http://schemas.microsoft.com/office/word/2010/wordprocessingShape" mc:Ignorable="w14 w15 w16se wp14">
+<w:endnotes xmlns:wpc="http://schemas.microsoft.com/office/word/2010/wordprocessingCanvas" xmlns:cx="http://schemas.microsoft.com/office/drawing/2014/chartex" xmlns:cx1="http://schemas.microsoft.com/office/drawing/2015/9/8/chartex" xmlns:cx2="http://schemas.microsoft.com/office/drawing/2015/10/21/chartex" xmlns:cx3="http://schemas.microsoft.com/office/drawing/2016/5/9/chartex" xmlns:cx4="http://schemas.microsoft.com/office/drawing/2016/5/10/chartex" xmlns:cx5="http://schemas.microsoft.com/office/drawing/2016/5/11/chartex" xmlns:cx6="http://schemas.microsoft.com/office/drawing/2016/5/12/chartex" xmlns:cx7="http://schemas.microsoft.com/office/drawing/2016/5/13/chartex" xmlns:cx8="http://schemas.microsoft.com/office/drawing/2016/5/14/chartex" xmlns:mc="http://schemas.openxmlformats.org/markup-compatibility/2006" xmlns:aink="http://schemas.microsoft.com/office/drawing/2016/ink" xmlns:am3d="http://schemas.microsoft.com/office/drawing/2017/model3d" xmlns:o="urn:schemas-microsoft-com:office:office" xmlns:r="http://schemas.openxmlformats.org/officeDocument/2006/relationships" xmlns:m="http://schemas.openxmlformats.org/officeDocument/2006/math" xmlns:v="urn:schemas-microsoft-com:vml" xmlns:wp14="http://schemas.microsoft.com/office/word/2010/wordprocessingDrawing" xmlns:wp="http://schemas.openxmlformats.org/drawingml/2006/wordprocessingDrawing" xmlns:w10="urn:schemas-microsoft-com:office:word" xmlns:w="http://schemas.openxmlformats.org/wordprocessingml/2006/main" xmlns:w14="http://schemas.microsoft.com/office/word/2010/wordml" xmlns:w15="http://schemas.microsoft.com/office/word/2012/wordml" xmlns:w16cid="http://schemas.microsoft.com/office/word/2016/wordml/cid" xmlns:w16se="http://schemas.microsoft.com/office/word/2015/wordml/symex" xmlns:wpg="http://schemas.microsoft.com/office/word/2010/wordprocessingGroup" xmlns:wpi="http://schemas.microsoft.com/office/word/2010/wordprocessingInk" xmlns:wne="http://schemas.microsoft.com/office/word/2006/wordml" xmlns:wps="http://schemas.microsoft.com/office/word/2010/wordprocessingShape" mc:Ignorable="w14 w15 w16se w16cid wp14">
   <w:endnote w:type="separator" w:id="-1">
     <w:p>
       <w:pPr>
@@ -126,7 +947,7 @@
 </file>
 
 <file path=word/footnotes.xml><?xml version="1.0" encoding="utf-8"?>
-<w:footnotes xmlns:wpc="http://schemas.microsoft.com/office/word/2010/wordprocessingCanvas" xmlns:cx="http://schemas.microsoft.com/office/drawing/2014/chartex" xmlns:mc="http://schemas.openxmlformats.org/markup-compatibility/2006" xmlns:o="urn:schemas-microsoft-com:office:office" xmlns:r="http://schemas.openxmlformats.org/officeDocument/2006/relationships" xmlns:m="http://schemas.openxmlformats.org/officeDocument/2006/math" xmlns:v="urn:schemas-microsoft-com:vml" xmlns:wp14="http://schemas.microsoft.com/office/word/2010/wordprocessingDrawing" xmlns:wp="http://schemas.openxmlformats.org/drawingml/2006/wordprocessingDrawing" xmlns:w10="urn:schemas-microsoft-com:office:word" xmlns:w="http://schemas.openxmlformats.org/wordprocessingml/2006/main" xmlns:w14="http://schemas.microsoft.com/office/word/2010/wordml" xmlns:w15="http://schemas.microsoft.com/office/word/2012/wordml" xmlns:w16se="http://schemas.microsoft.com/office/word/2015/wordml/symex" xmlns:wpg="http://schemas.microsoft.com/office/word/2010/wordprocessingGroup" xmlns:wpi="http://schemas.microsoft.com/office/word/2010/wordprocessingInk" xmlns:wne="http://schemas.microsoft.com/office/word/2006/wordml" xmlns:wps="http://schemas.microsoft.com/office/word/2010/wordprocessingShape" mc:Ignorable="w14 w15 w16se wp14">
+<w:footnotes xmlns:wpc="http://schemas.microsoft.com/office/word/2010/wordprocessingCanvas" xmlns:cx="http://schemas.microsoft.com/office/drawing/2014/chartex" xmlns:cx1="http://schemas.microsoft.com/office/drawing/2015/9/8/chartex" xmlns:cx2="http://schemas.microsoft.com/office/drawing/2015/10/21/chartex" xmlns:cx3="http://schemas.microsoft.com/office/drawing/2016/5/9/chartex" xmlns:cx4="http://schemas.microsoft.com/office/drawing/2016/5/10/chartex" xmlns:cx5="http://schemas.microsoft.com/office/drawing/2016/5/11/chartex" xmlns:cx6="http://schemas.microsoft.com/office/drawing/2016/5/12/chartex" xmlns:cx7="http://schemas.microsoft.com/office/drawing/2016/5/13/chartex" xmlns:cx8="http://schemas.microsoft.com/office/drawing/2016/5/14/chartex" xmlns:mc="http://schemas.openxmlformats.org/markup-compatibility/2006" xmlns:aink="http://schemas.microsoft.com/office/drawing/2016/ink" xmlns:am3d="http://schemas.microsoft.com/office/drawing/2017/model3d" xmlns:o="urn:schemas-microsoft-com:office:office" xmlns:r="http://schemas.openxmlformats.org/officeDocument/2006/relationships" xmlns:m="http://schemas.openxmlformats.org/officeDocument/2006/math" xmlns:v="urn:schemas-microsoft-com:vml" xmlns:wp14="http://schemas.microsoft.com/office/word/2010/wordprocessingDrawing" xmlns:wp="http://schemas.openxmlformats.org/drawingml/2006/wordprocessingDrawing" xmlns:w10="urn:schemas-microsoft-com:office:word" xmlns:w="http://schemas.openxmlformats.org/wordprocessingml/2006/main" xmlns:w14="http://schemas.microsoft.com/office/word/2010/wordml" xmlns:w15="http://schemas.microsoft.com/office/word/2012/wordml" xmlns:w16cid="http://schemas.microsoft.com/office/word/2016/wordml/cid" xmlns:w16se="http://schemas.microsoft.com/office/word/2015/wordml/symex" xmlns:wpg="http://schemas.microsoft.com/office/word/2010/wordprocessingGroup" xmlns:wpi="http://schemas.microsoft.com/office/word/2010/wordprocessingInk" xmlns:wne="http://schemas.microsoft.com/office/word/2006/wordml" xmlns:wps="http://schemas.microsoft.com/office/word/2010/wordprocessingShape" mc:Ignorable="w14 w15 w16se w16cid wp14">
   <w:footnote w:type="separator" w:id="-1">
     <w:p>
       <w:pPr>
@@ -151,7 +972,7 @@
 </file>
 
 <file path=word/header1.xml><?xml version="1.0" encoding="utf-8"?>
-<w:hdr xmlns:wpc="http://schemas.microsoft.com/office/word/2010/wordprocessingCanvas" xmlns:cx="http://schemas.microsoft.com/office/drawing/2014/chartex" xmlns:mc="http://schemas.openxmlformats.org/markup-compatibility/2006" xmlns:o="urn:schemas-microsoft-com:office:office" xmlns:r="http://schemas.openxmlformats.org/officeDocument/2006/relationships" xmlns:m="http://schemas.openxmlformats.org/officeDocument/2006/math" xmlns:v="urn:schemas-microsoft-com:vml" xmlns:wp14="http://schemas.microsoft.com/office/word/2010/wordprocessingDrawing" xmlns:wp="http://schemas.openxmlformats.org/drawingml/2006/wordprocessingDrawing" xmlns:w10="urn:schemas-microsoft-com:office:word" xmlns:w="http://schemas.openxmlformats.org/wordprocessingml/2006/main" xmlns:w14="http://schemas.microsoft.com/office/word/2010/wordml" xmlns:w15="http://schemas.microsoft.com/office/word/2012/wordml" xmlns:w16se="http://schemas.microsoft.com/office/word/2015/wordml/symex" xmlns:wpg="http://schemas.microsoft.com/office/word/2010/wordprocessingGroup" xmlns:wpi="http://schemas.microsoft.com/office/word/2010/wordprocessingInk" xmlns:wne="http://schemas.microsoft.com/office/word/2006/wordml" xmlns:wps="http://schemas.microsoft.com/office/word/2010/wordprocessingShape" mc:Ignorable="w14 w15 w16se wp14">
+<w:hdr xmlns:wpc="http://schemas.microsoft.com/office/word/2010/wordprocessingCanvas" xmlns:cx="http://schemas.microsoft.com/office/drawing/2014/chartex" xmlns:cx1="http://schemas.microsoft.com/office/drawing/2015/9/8/chartex" xmlns:cx2="http://schemas.microsoft.com/office/drawing/2015/10/21/chartex" xmlns:cx3="http://schemas.microsoft.com/office/drawing/2016/5/9/chartex" xmlns:cx4="http://schemas.microsoft.com/office/drawing/2016/5/10/chartex" xmlns:cx5="http://schemas.microsoft.com/office/drawing/2016/5/11/chartex" xmlns:cx6="http://schemas.microsoft.com/office/drawing/2016/5/12/chartex" xmlns:cx7="http://schemas.microsoft.com/office/drawing/2016/5/13/chartex" xmlns:cx8="http://schemas.microsoft.com/office/drawing/2016/5/14/chartex" xmlns:mc="http://schemas.openxmlformats.org/markup-compatibility/2006" xmlns:aink="http://schemas.microsoft.com/office/drawing/2016/ink" xmlns:am3d="http://schemas.microsoft.com/office/drawing/2017/model3d" xmlns:o="urn:schemas-microsoft-com:office:office" xmlns:r="http://schemas.openxmlformats.org/officeDocument/2006/relationships" xmlns:m="http://schemas.openxmlformats.org/officeDocument/2006/math" xmlns:v="urn:schemas-microsoft-com:vml" xmlns:wp14="http://schemas.microsoft.com/office/word/2010/wordprocessingDrawing" xmlns:wp="http://schemas.openxmlformats.org/drawingml/2006/wordprocessingDrawing" xmlns:w10="urn:schemas-microsoft-com:office:word" xmlns:w="http://schemas.openxmlformats.org/wordprocessingml/2006/main" xmlns:w14="http://schemas.microsoft.com/office/word/2010/wordml" xmlns:w15="http://schemas.microsoft.com/office/word/2012/wordml" xmlns:w16cid="http://schemas.microsoft.com/office/word/2016/wordml/cid" xmlns:w16se="http://schemas.microsoft.com/office/word/2015/wordml/symex" xmlns:wpg="http://schemas.microsoft.com/office/word/2010/wordprocessingGroup" xmlns:wpi="http://schemas.microsoft.com/office/word/2010/wordprocessingInk" xmlns:wne="http://schemas.microsoft.com/office/word/2006/wordml" xmlns:wps="http://schemas.microsoft.com/office/word/2010/wordprocessingShape" mc:Ignorable="w14 w15 w16se w16cid wp14">
   <w:sdt>
     <w:sdtPr>
       <w:id w:val="1371883816"/>
@@ -168,7 +989,7 @@
     <w:sdtContent>
       <w:p>
         <w:pPr>
-          <w:pStyle w:val="Header"/>
+          <w:pStyle w:val="aa"/>
           <w:jc w:val="right"/>
         </w:pPr>
         <w:r>
@@ -187,7 +1008,7 @@
           <w:rPr>
             <w:noProof/>
           </w:rPr>
-          <w:t>1</w:t>
+          <w:t>8</w:t>
         </w:r>
         <w:r>
           <w:rPr>
@@ -200,14 +1021,14 @@
   </w:sdt>
   <w:p>
     <w:pPr>
-      <w:pStyle w:val="Header"/>
+      <w:pStyle w:val="aa"/>
     </w:pPr>
   </w:p>
 </w:hdr>
 </file>
 
 <file path=word/styles.xml><?xml version="1.0" encoding="utf-8"?>
-<w:styles xmlns:mc="http://schemas.openxmlformats.org/markup-compatibility/2006" xmlns:r="http://schemas.openxmlformats.org/officeDocument/2006/relationships" xmlns:w="http://schemas.openxmlformats.org/wordprocessingml/2006/main" xmlns:w14="http://schemas.microsoft.com/office/word/2010/wordml" xmlns:w15="http://schemas.microsoft.com/office/word/2012/wordml" xmlns:w16se="http://schemas.microsoft.com/office/word/2015/wordml/symex" mc:Ignorable="w14 w15 w16se">
+<w:styles xmlns:mc="http://schemas.openxmlformats.org/markup-compatibility/2006" xmlns:r="http://schemas.openxmlformats.org/officeDocument/2006/relationships" xmlns:w="http://schemas.openxmlformats.org/wordprocessingml/2006/main" xmlns:w14="http://schemas.microsoft.com/office/word/2010/wordml" xmlns:w15="http://schemas.microsoft.com/office/word/2012/wordml" xmlns:w16cid="http://schemas.microsoft.com/office/word/2016/wordml/cid" xmlns:w16se="http://schemas.microsoft.com/office/word/2015/wordml/symex" mc:Ignorable="w14 w15 w16se w16cid">
   <w:docDefaults>
     <w:rPrDefault>
       <w:rPr>
@@ -223,7 +1044,7 @@
       </w:pPr>
     </w:pPrDefault>
   </w:docDefaults>
-  <w:latentStyles w:defLockedState="0" w:defUIPriority="99" w:defSemiHidden="0" w:defUnhideWhenUsed="0" w:defQFormat="0" w:count="371">
+  <w:latentStyles w:defLockedState="0" w:defUIPriority="99" w:defSemiHidden="0" w:defUnhideWhenUsed="0" w:defQFormat="0" w:count="375">
     <w:lsdException w:name="Normal" w:uiPriority="0" w:qFormat="1"/>
     <w:lsdException w:name="heading 1" w:uiPriority="9" w:qFormat="1"/>
     <w:lsdException w:name="heading 2" w:semiHidden="1" w:uiPriority="9" w:unhideWhenUsed="1" w:qFormat="1"/>
@@ -329,7 +1150,6 @@
     <w:lsdException w:name="HTML Sample" w:semiHidden="1" w:unhideWhenUsed="1"/>
     <w:lsdException w:name="HTML Typewriter" w:semiHidden="1" w:unhideWhenUsed="1"/>
     <w:lsdException w:name="HTML Variable" w:semiHidden="1" w:unhideWhenUsed="1"/>
-    <w:lsdException w:name="Normal Table" w:semiHidden="1" w:unhideWhenUsed="1"/>
     <w:lsdException w:name="annotation subject" w:semiHidden="1" w:unhideWhenUsed="1"/>
     <w:lsdException w:name="No List" w:semiHidden="1" w:unhideWhenUsed="1"/>
     <w:lsdException w:name="Outline List 1" w:semiHidden="1" w:unhideWhenUsed="1"/>
@@ -373,10 +1193,8 @@
     <w:lsdException w:name="Table Elegant" w:semiHidden="1" w:unhideWhenUsed="1"/>
     <w:lsdException w:name="Table Professional" w:semiHidden="1" w:unhideWhenUsed="1"/>
     <w:lsdException w:name="Table Subtle 1" w:semiHidden="1" w:unhideWhenUsed="1"/>
-    <w:lsdException w:name="Table Subtle 2" w:semiHidden="1" w:unhideWhenUsed="1"/>
     <w:lsdException w:name="Table Web 1" w:semiHidden="1" w:unhideWhenUsed="1"/>
     <w:lsdException w:name="Table Web 2" w:semiHidden="1" w:unhideWhenUsed="1"/>
-    <w:lsdException w:name="Table Web 3" w:semiHidden="1" w:unhideWhenUsed="1"/>
     <w:lsdException w:name="Balloon Text" w:semiHidden="1" w:unhideWhenUsed="1"/>
     <w:lsdException w:name="Table Grid" w:uiPriority="39"/>
     <w:lsdException w:name="Table Theme" w:semiHidden="1" w:unhideWhenUsed="1"/>
@@ -595,18 +1413,22 @@
     <w:lsdException w:name="List Table 5 Dark Accent 6" w:uiPriority="50"/>
     <w:lsdException w:name="List Table 6 Colorful Accent 6" w:uiPriority="51"/>
     <w:lsdException w:name="List Table 7 Colorful Accent 6" w:uiPriority="52"/>
+    <w:lsdException w:name="Mention" w:semiHidden="1" w:unhideWhenUsed="1"/>
+    <w:lsdException w:name="Smart Hyperlink" w:semiHidden="1" w:unhideWhenUsed="1"/>
+    <w:lsdException w:name="Hashtag" w:semiHidden="1" w:unhideWhenUsed="1"/>
+    <w:lsdException w:name="Unresolved Mention" w:semiHidden="1" w:unhideWhenUsed="1"/>
   </w:latentStyles>
-  <w:style w:type="paragraph" w:default="1" w:styleId="Normal">
+  <w:style w:type="paragraph" w:default="1" w:styleId="a">
     <w:name w:val="Normal"/>
     <w:qFormat/>
   </w:style>
-  <w:style w:type="character" w:default="1" w:styleId="DefaultParagraphFont">
+  <w:style w:type="character" w:default="1" w:styleId="a0">
     <w:name w:val="Default Paragraph Font"/>
     <w:uiPriority w:val="1"/>
     <w:semiHidden/>
     <w:unhideWhenUsed/>
   </w:style>
-  <w:style w:type="table" w:default="1" w:styleId="TableNormal">
+  <w:style w:type="table" w:default="1" w:styleId="a1">
     <w:name w:val="Normal Table"/>
     <w:uiPriority w:val="99"/>
     <w:semiHidden/>
@@ -621,15 +1443,15 @@
       </w:tblCellMar>
     </w:tblPr>
   </w:style>
-  <w:style w:type="numbering" w:default="1" w:styleId="NoList">
+  <w:style w:type="numbering" w:default="1" w:styleId="a2">
     <w:name w:val="No List"/>
     <w:uiPriority w:val="99"/>
     <w:semiHidden/>
     <w:unhideWhenUsed/>
   </w:style>
-  <w:style w:type="character" w:styleId="CommentReference">
+  <w:style w:type="character" w:styleId="a3">
     <w:name w:val="annotation reference"/>
-    <w:basedOn w:val="DefaultParagraphFont"/>
+    <w:basedOn w:val="a0"/>
     <w:uiPriority w:val="99"/>
     <w:semiHidden/>
     <w:unhideWhenUsed/>
@@ -639,10 +1461,10 @@
       <w:szCs w:val="16"/>
     </w:rPr>
   </w:style>
-  <w:style w:type="paragraph" w:styleId="CommentText">
+  <w:style w:type="paragraph" w:styleId="a4">
     <w:name w:val="annotation text"/>
-    <w:basedOn w:val="Normal"/>
-    <w:link w:val="CommentTextChar"/>
+    <w:basedOn w:val="a"/>
+    <w:link w:val="a5"/>
     <w:uiPriority w:val="99"/>
     <w:semiHidden/>
     <w:unhideWhenUsed/>
@@ -655,10 +1477,10 @@
       <w:szCs w:val="20"/>
     </w:rPr>
   </w:style>
-  <w:style w:type="character" w:customStyle="1" w:styleId="CommentTextChar">
-    <w:name w:val="Comment Text Char"/>
-    <w:basedOn w:val="DefaultParagraphFont"/>
-    <w:link w:val="CommentText"/>
+  <w:style w:type="character" w:customStyle="1" w:styleId="a5">
+    <w:name w:val="批注文字 字符"/>
+    <w:basedOn w:val="a0"/>
+    <w:link w:val="a4"/>
     <w:uiPriority w:val="99"/>
     <w:semiHidden/>
     <w:rsid w:val="00C41FD3"/>
@@ -667,11 +1489,11 @@
       <w:szCs w:val="20"/>
     </w:rPr>
   </w:style>
-  <w:style w:type="paragraph" w:styleId="CommentSubject">
+  <w:style w:type="paragraph" w:styleId="a6">
     <w:name w:val="annotation subject"/>
-    <w:basedOn w:val="CommentText"/>
-    <w:next w:val="CommentText"/>
-    <w:link w:val="CommentSubjectChar"/>
+    <w:basedOn w:val="a4"/>
+    <w:next w:val="a4"/>
+    <w:link w:val="a7"/>
     <w:uiPriority w:val="99"/>
     <w:semiHidden/>
     <w:unhideWhenUsed/>
@@ -681,10 +1503,10 @@
       <w:bCs/>
     </w:rPr>
   </w:style>
-  <w:style w:type="character" w:customStyle="1" w:styleId="CommentSubjectChar">
-    <w:name w:val="Comment Subject Char"/>
-    <w:basedOn w:val="CommentTextChar"/>
-    <w:link w:val="CommentSubject"/>
+  <w:style w:type="character" w:customStyle="1" w:styleId="a7">
+    <w:name w:val="批注主题 字符"/>
+    <w:basedOn w:val="a5"/>
+    <w:link w:val="a6"/>
     <w:uiPriority w:val="99"/>
     <w:semiHidden/>
     <w:rsid w:val="00C41FD3"/>
@@ -695,10 +1517,10 @@
       <w:szCs w:val="20"/>
     </w:rPr>
   </w:style>
-  <w:style w:type="paragraph" w:styleId="BalloonText">
+  <w:style w:type="paragraph" w:styleId="a8">
     <w:name w:val="Balloon Text"/>
-    <w:basedOn w:val="Normal"/>
-    <w:link w:val="BalloonTextChar"/>
+    <w:basedOn w:val="a"/>
+    <w:link w:val="a9"/>
     <w:uiPriority w:val="99"/>
     <w:semiHidden/>
     <w:unhideWhenUsed/>
@@ -712,10 +1534,10 @@
       <w:szCs w:val="18"/>
     </w:rPr>
   </w:style>
-  <w:style w:type="character" w:customStyle="1" w:styleId="BalloonTextChar">
-    <w:name w:val="Balloon Text Char"/>
-    <w:basedOn w:val="DefaultParagraphFont"/>
-    <w:link w:val="BalloonText"/>
+  <w:style w:type="character" w:customStyle="1" w:styleId="a9">
+    <w:name w:val="批注框文本 字符"/>
+    <w:basedOn w:val="a0"/>
+    <w:link w:val="a8"/>
     <w:uiPriority w:val="99"/>
     <w:semiHidden/>
     <w:rsid w:val="00C41FD3"/>
@@ -725,10 +1547,10 @@
       <w:szCs w:val="18"/>
     </w:rPr>
   </w:style>
-  <w:style w:type="paragraph" w:styleId="Header">
+  <w:style w:type="paragraph" w:styleId="aa">
     <w:name w:val="header"/>
-    <w:basedOn w:val="Normal"/>
-    <w:link w:val="HeaderChar"/>
+    <w:basedOn w:val="a"/>
+    <w:link w:val="ab"/>
     <w:uiPriority w:val="99"/>
     <w:unhideWhenUsed/>
     <w:rsid w:val="00C41FD3"/>
@@ -740,17 +1562,17 @@
       <w:spacing w:after="0" w:line="240" w:lineRule="auto"/>
     </w:pPr>
   </w:style>
-  <w:style w:type="character" w:customStyle="1" w:styleId="HeaderChar">
-    <w:name w:val="Header Char"/>
-    <w:basedOn w:val="DefaultParagraphFont"/>
-    <w:link w:val="Header"/>
+  <w:style w:type="character" w:customStyle="1" w:styleId="ab">
+    <w:name w:val="页眉 字符"/>
+    <w:basedOn w:val="a0"/>
+    <w:link w:val="aa"/>
     <w:uiPriority w:val="99"/>
     <w:rsid w:val="00C41FD3"/>
   </w:style>
-  <w:style w:type="paragraph" w:styleId="Footer">
+  <w:style w:type="paragraph" w:styleId="ac">
     <w:name w:val="footer"/>
-    <w:basedOn w:val="Normal"/>
-    <w:link w:val="FooterChar"/>
+    <w:basedOn w:val="a"/>
+    <w:link w:val="ad"/>
     <w:uiPriority w:val="99"/>
     <w:unhideWhenUsed/>
     <w:rsid w:val="00C41FD3"/>
@@ -762,10 +1584,10 @@
       <w:spacing w:after="0" w:line="240" w:lineRule="auto"/>
     </w:pPr>
   </w:style>
-  <w:style w:type="character" w:customStyle="1" w:styleId="FooterChar">
-    <w:name w:val="Footer Char"/>
-    <w:basedOn w:val="DefaultParagraphFont"/>
-    <w:link w:val="Footer"/>
+  <w:style w:type="character" w:customStyle="1" w:styleId="ad">
+    <w:name w:val="页脚 字符"/>
+    <w:basedOn w:val="a0"/>
+    <w:link w:val="ac"/>
     <w:uiPriority w:val="99"/>
     <w:rsid w:val="00C41FD3"/>
   </w:style>
@@ -1038,7 +1860,7 @@
 </file>
 
 <file path=customXml/itemProps1.xml><?xml version="1.0" encoding="utf-8"?>
-<ds:datastoreItem xmlns:ds="http://schemas.openxmlformats.org/officeDocument/2006/customXml" ds:itemID="{C795E243-8DAD-4D25-BBA6-8C5F094A77D3}">
+<ds:datastoreItem xmlns:ds="http://schemas.openxmlformats.org/officeDocument/2006/customXml" ds:itemID="{5EDA7140-24EF-49F3-BD34-F9533FAF396D}">
   <ds:schemaRefs>
     <ds:schemaRef ds:uri="http://schemas.openxmlformats.org/officeDocument/2006/bibliography"/>
   </ds:schemaRefs>

</xml_diff>